<commit_message>
more unit tests created
</commit_message>
<xml_diff>
--- a/doc/munkanaplo.docx
+++ b/doc/munkanaplo.docx
@@ -441,15 +441,7 @@
       </w:r>
       <w:proofErr w:type="spellEnd"/>
       <w:r>
-        <w:t xml:space="preserve"> </w:t>
-      </w:r>
-      <w:proofErr w:type="spellStart"/>
-      <w:r>
-        <w:t>és</w:t>
-      </w:r>
-      <w:proofErr w:type="spellEnd"/>
-      <w:r>
-        <w:t xml:space="preserve"> </w:t>
+        <w:t xml:space="preserve"> és </w:t>
       </w:r>
       <w:proofErr w:type="spellStart"/>
       <w:r>
@@ -633,7 +625,92 @@
         <w:rPr>
           <w:color w:val="000000" w:themeColor="text1"/>
         </w:rPr>
-        <w:t xml:space="preserve"> dokumentálása.</w:t>
+        <w:t xml:space="preserve"> </w:t>
+      </w:r>
+      <w:proofErr w:type="spellStart"/>
+      <w:r>
+        <w:rPr>
+          <w:color w:val="000000" w:themeColor="text1"/>
+        </w:rPr>
+        <w:t>dokumentálása</w:t>
+      </w:r>
+      <w:proofErr w:type="spellEnd"/>
+      <w:r>
+        <w:rPr>
+          <w:color w:val="000000" w:themeColor="text1"/>
+        </w:rPr>
+        <w:t>.</w:t>
+      </w:r>
+    </w:p>
+    <w:p>
+      <w:pPr>
+        <w:ind w:left="720"/>
+        <w:rPr>
+          <w:color w:val="000000" w:themeColor="text1"/>
+        </w:rPr>
+      </w:pPr>
+    </w:p>
+    <w:p>
+      <w:pPr>
+        <w:rPr>
+          <w:color w:val="FF0000"/>
+        </w:rPr>
+      </w:pPr>
+      <w:proofErr w:type="spellStart"/>
+      <w:r>
+        <w:rPr>
+          <w:color w:val="000000" w:themeColor="text1"/>
+        </w:rPr>
+        <w:t>Egységtesztek</w:t>
+      </w:r>
+      <w:proofErr w:type="spellEnd"/>
+      <w:r>
+        <w:rPr>
+          <w:color w:val="000000" w:themeColor="text1"/>
+        </w:rPr>
+        <w:t xml:space="preserve"> </w:t>
+      </w:r>
+      <w:proofErr w:type="spellStart"/>
+      <w:r>
+        <w:rPr>
+          <w:color w:val="000000" w:themeColor="text1"/>
+        </w:rPr>
+        <w:t>készítése</w:t>
+      </w:r>
+      <w:proofErr w:type="spellEnd"/>
+      <w:r>
+        <w:rPr>
+          <w:color w:val="000000" w:themeColor="text1"/>
+        </w:rPr>
+        <w:t xml:space="preserve"> </w:t>
+      </w:r>
+      <w:r>
+        <w:t>(</w:t>
+      </w:r>
+      <w:proofErr w:type="spellStart"/>
+      <w:r>
+        <w:t>összesen</w:t>
+      </w:r>
+      <w:proofErr w:type="spellEnd"/>
+      <w:r>
+        <w:t xml:space="preserve"> kb. </w:t>
+      </w:r>
+      <w:r>
+        <w:rPr>
+          <w:color w:val="FF0000"/>
+        </w:rPr>
+        <w:t>X</w:t>
+      </w:r>
+      <w:r>
+        <w:t xml:space="preserve"> </w:t>
+      </w:r>
+      <w:proofErr w:type="spellStart"/>
+      <w:r>
+        <w:t>óra</w:t>
+      </w:r>
+      <w:proofErr w:type="spellEnd"/>
+      <w:r>
+        <w:t>):</w:t>
       </w:r>
     </w:p>
     <w:p>
@@ -642,64 +719,18 @@
           <w:ilvl w:val="0"/>
           <w:numId w:val="1"/>
         </w:numPr>
-        <w:rPr>
-          <w:color w:val="FF0000"/>
-        </w:rPr>
-      </w:pPr>
-      <w:r>
-        <w:rPr>
-          <w:color w:val="FF0000"/>
-        </w:rPr>
-        <w:t>...</w:t>
-      </w:r>
-    </w:p>
-    <w:p>
-      <w:pPr>
-        <w:rPr>
-          <w:color w:val="FF0000"/>
-        </w:rPr>
-      </w:pPr>
-      <w:proofErr w:type="spellStart"/>
-      <w:r>
-        <w:rPr>
-          <w:color w:val="FF0000"/>
-        </w:rPr>
-        <w:t>Részfeladat</w:t>
-      </w:r>
-      <w:proofErr w:type="spellEnd"/>
-      <w:r>
-        <w:rPr>
-          <w:color w:val="FF0000"/>
-        </w:rPr>
-        <w:t xml:space="preserve"> 2</w:t>
-      </w:r>
-      <w:r>
-        <w:t xml:space="preserve"> (</w:t>
-      </w:r>
-      <w:proofErr w:type="spellStart"/>
-      <w:r>
-        <w:t>összesen</w:t>
-      </w:r>
-      <w:proofErr w:type="spellEnd"/>
-      <w:r>
-        <w:t xml:space="preserve"> kb. </w:t>
-      </w:r>
-      <w:r>
-        <w:rPr>
-          <w:color w:val="FF0000"/>
-        </w:rPr>
-        <w:t>X</w:t>
-      </w:r>
-      <w:r>
-        <w:t xml:space="preserve"> </w:t>
-      </w:r>
-      <w:proofErr w:type="spellStart"/>
-      <w:r>
-        <w:t>óra</w:t>
-      </w:r>
-      <w:proofErr w:type="spellEnd"/>
-      <w:r>
-        <w:t>):</w:t>
+      </w:pPr>
+      <w:proofErr w:type="spellStart"/>
+      <w:r>
+        <w:t>Egységtesztek</w:t>
+      </w:r>
+      <w:proofErr w:type="spellEnd"/>
+      <w:r>
+        <w:t xml:space="preserve"> </w:t>
+      </w:r>
+      <w:proofErr w:type="spellStart"/>
+      <w:r>
+        <w:t>készítése</w:t>
       </w:r>
     </w:p>
     <w:p>
@@ -708,80 +739,19 @@
           <w:ilvl w:val="0"/>
           <w:numId w:val="1"/>
         </w:numPr>
-        <w:rPr>
-          <w:color w:val="FF0000"/>
-        </w:rPr>
-      </w:pPr>
-      <w:proofErr w:type="spellStart"/>
-      <w:r>
-        <w:rPr>
-          <w:color w:val="FF0000"/>
-        </w:rPr>
-        <w:t>Konkrét</w:t>
-      </w:r>
-      <w:proofErr w:type="spellEnd"/>
-      <w:r>
-        <w:rPr>
-          <w:color w:val="FF0000"/>
-        </w:rPr>
-        <w:t xml:space="preserve">, </w:t>
-      </w:r>
-      <w:proofErr w:type="spellStart"/>
-      <w:r>
-        <w:rPr>
-          <w:color w:val="FF0000"/>
-        </w:rPr>
-        <w:t>projekt-specifikus</w:t>
-      </w:r>
-      <w:proofErr w:type="spellEnd"/>
-      <w:r>
-        <w:rPr>
-          <w:color w:val="FF0000"/>
-        </w:rPr>
-        <w:t xml:space="preserve"> </w:t>
-      </w:r>
-      <w:proofErr w:type="spellStart"/>
-      <w:r>
-        <w:rPr>
-          <w:color w:val="FF0000"/>
-        </w:rPr>
-        <w:t>feladat</w:t>
-      </w:r>
-      <w:proofErr w:type="spellEnd"/>
-      <w:r>
-        <w:rPr>
-          <w:color w:val="FF0000"/>
-        </w:rPr>
-        <w:t xml:space="preserve"> (Z </w:t>
-      </w:r>
-      <w:proofErr w:type="spellStart"/>
-      <w:r>
-        <w:rPr>
-          <w:color w:val="FF0000"/>
-        </w:rPr>
-        <w:t>részfeladat</w:t>
-      </w:r>
-      <w:proofErr w:type="spellEnd"/>
-      <w:r>
-        <w:rPr>
-          <w:color w:val="FF0000"/>
-        </w:rPr>
-        <w:t xml:space="preserve"> </w:t>
-      </w:r>
-      <w:proofErr w:type="spellStart"/>
-      <w:r>
-        <w:rPr>
-          <w:color w:val="FF0000"/>
-        </w:rPr>
-        <w:t>ellenőrzése</w:t>
-      </w:r>
-      <w:proofErr w:type="spellEnd"/>
-      <w:r>
-        <w:rPr>
-          <w:color w:val="FF0000"/>
-        </w:rPr>
-        <w:t>)</w:t>
-      </w:r>
+      </w:pPr>
+      <w:r>
+        <w:t>Hibakezelés</w:t>
+      </w:r>
+      <w:proofErr w:type="spellEnd"/>
+      <w:r>
+        <w:t xml:space="preserve"> </w:t>
+      </w:r>
+      <w:proofErr w:type="spellStart"/>
+      <w:r>
+        <w:t>javítása</w:t>
+      </w:r>
+      <w:proofErr w:type="spellEnd"/>
     </w:p>
     <w:p>
       <w:pPr>
@@ -791,8 +761,37 @@
         </w:numPr>
       </w:pPr>
       <w:r>
-        <w:t>…</w:t>
-      </w:r>
+        <w:t xml:space="preserve">Ant </w:t>
+      </w:r>
+      <w:proofErr w:type="spellStart"/>
+      <w:r>
+        <w:t>teszt</w:t>
+      </w:r>
+      <w:proofErr w:type="spellEnd"/>
+      <w:r>
+        <w:t xml:space="preserve"> target </w:t>
+      </w:r>
+      <w:proofErr w:type="spellStart"/>
+      <w:r>
+        <w:t>készítése</w:t>
+      </w:r>
+      <w:proofErr w:type="spellEnd"/>
+      <w:r>
+        <w:t xml:space="preserve"> a </w:t>
+      </w:r>
+      <w:proofErr w:type="spellStart"/>
+      <w:r>
+        <w:t>tesztek</w:t>
+      </w:r>
+      <w:proofErr w:type="spellEnd"/>
+      <w:r>
+        <w:t xml:space="preserve"> </w:t>
+      </w:r>
+      <w:proofErr w:type="spellStart"/>
+      <w:r>
+        <w:t>futtatásához</w:t>
+      </w:r>
+      <w:proofErr w:type="spellEnd"/>
     </w:p>
     <w:p>
       <w:r>
@@ -907,13 +906,7 @@
         <w:rPr>
           <w:color w:val="FF0000"/>
         </w:rPr>
-        <w:t>Konk</w:t>
-      </w:r>
-      <w:r>
-        <w:rPr>
-          <w:color w:val="FF0000"/>
-        </w:rPr>
-        <w:t>rét</w:t>
+        <w:t>Konkrét</w:t>
       </w:r>
       <w:proofErr w:type="spellEnd"/>
       <w:r>
@@ -1873,6 +1866,7 @@
         <w:rPr>
           <w:color w:val="000000" w:themeColor="text1"/>
         </w:rPr>
+        <w:lastRenderedPageBreak/>
         <w:t>2021</w:t>
       </w:r>
       <w:r>
@@ -1910,7 +1904,6 @@
     </w:p>
     <w:p>
       <w:r>
-        <w:lastRenderedPageBreak/>
         <w:tab/>
       </w:r>
       <w:r>

</xml_diff>

<commit_message>
Unit testek írása (#15)
* created unit tests

* lamda expressions eliminated in tests

* more unit tests created

* eliminating code smells

* github workflow skip tests

* setup ant to be able to run unit tests, extend CI pipeline with running tests (#17)

* fix junit version mixup, use assertThrows(), remove useless test

* setup ant to be able to use junit5

* create test script that sets up ant

* run test script as part of CI pipeline

* upload test report to sonarcloud

* using java.nio.file deleting temporary output files during tests

* documentation

* sonar exclusions

* coverage exclude

Co-authored-by: Béres Balázs 
Co-authored-by: Domonkos Debreczeni <30176323+1m0d@users.noreply.github.com>
</commit_message>
<xml_diff>
--- a/doc/munkanaplo.docx
+++ b/doc/munkanaplo.docx
@@ -441,15 +441,7 @@
       </w:r>
       <w:proofErr w:type="spellEnd"/>
       <w:r>
-        <w:t xml:space="preserve"> </w:t>
-      </w:r>
-      <w:proofErr w:type="spellStart"/>
-      <w:r>
-        <w:t>és</w:t>
-      </w:r>
-      <w:proofErr w:type="spellEnd"/>
-      <w:r>
-        <w:t xml:space="preserve"> </w:t>
+        <w:t xml:space="preserve"> és </w:t>
       </w:r>
       <w:proofErr w:type="spellStart"/>
       <w:r>
@@ -633,7 +625,21 @@
         <w:rPr>
           <w:color w:val="000000" w:themeColor="text1"/>
         </w:rPr>
-        <w:t xml:space="preserve"> dokumentálása.</w:t>
+        <w:t xml:space="preserve"> </w:t>
+      </w:r>
+      <w:proofErr w:type="spellStart"/>
+      <w:r>
+        <w:rPr>
+          <w:color w:val="000000" w:themeColor="text1"/>
+        </w:rPr>
+        <w:t>dokumentálása</w:t>
+      </w:r>
+      <w:proofErr w:type="spellEnd"/>
+      <w:r>
+        <w:rPr>
+          <w:color w:val="000000" w:themeColor="text1"/>
+        </w:rPr>
+        <w:t>.</w:t>
       </w:r>
     </w:p>
     <w:p>
@@ -643,38 +649,110 @@
           <w:numId w:val="1"/>
         </w:numPr>
         <w:rPr>
-          <w:color w:val="FF0000"/>
-        </w:rPr>
-      </w:pPr>
-      <w:r>
-        <w:rPr>
-          <w:color w:val="FF0000"/>
-        </w:rPr>
-        <w:t>...</w:t>
-      </w:r>
-    </w:p>
-    <w:p>
-      <w:pPr>
-        <w:rPr>
-          <w:color w:val="FF0000"/>
-        </w:rPr>
-      </w:pPr>
-      <w:proofErr w:type="spellStart"/>
-      <w:r>
-        <w:rPr>
-          <w:color w:val="FF0000"/>
-        </w:rPr>
-        <w:t>Részfeladat</w:t>
-      </w:r>
-      <w:proofErr w:type="spellEnd"/>
-      <w:r>
-        <w:rPr>
-          <w:color w:val="FF0000"/>
-        </w:rPr>
-        <w:t xml:space="preserve"> 2</w:t>
-      </w:r>
-      <w:r>
-        <w:t xml:space="preserve"> (</w:t>
+          <w:color w:val="000000" w:themeColor="text1"/>
+        </w:rPr>
+      </w:pPr>
+      <w:r>
+        <w:rPr>
+          <w:color w:val="000000" w:themeColor="text1"/>
+        </w:rPr>
+        <w:t xml:space="preserve">A Junit </w:t>
+      </w:r>
+      <w:proofErr w:type="spellStart"/>
+      <w:r>
+        <w:rPr>
+          <w:color w:val="000000" w:themeColor="text1"/>
+        </w:rPr>
+        <w:t>tesztekben</w:t>
+      </w:r>
+      <w:proofErr w:type="spellEnd"/>
+      <w:r>
+        <w:rPr>
+          <w:color w:val="000000" w:themeColor="text1"/>
+        </w:rPr>
+        <w:t xml:space="preserve"> </w:t>
+      </w:r>
+      <w:proofErr w:type="spellStart"/>
+      <w:r>
+        <w:rPr>
+          <w:color w:val="000000" w:themeColor="text1"/>
+        </w:rPr>
+        <w:t>keletkezett</w:t>
+      </w:r>
+      <w:proofErr w:type="spellEnd"/>
+      <w:r>
+        <w:rPr>
+          <w:color w:val="000000" w:themeColor="text1"/>
+        </w:rPr>
+        <w:t xml:space="preserve"> code </w:t>
+      </w:r>
+      <w:proofErr w:type="spellStart"/>
+      <w:r>
+        <w:rPr>
+          <w:color w:val="000000" w:themeColor="text1"/>
+        </w:rPr>
+        <w:t>smellek</w:t>
+      </w:r>
+      <w:proofErr w:type="spellEnd"/>
+      <w:r>
+        <w:rPr>
+          <w:color w:val="000000" w:themeColor="text1"/>
+        </w:rPr>
+        <w:t xml:space="preserve"> </w:t>
+      </w:r>
+      <w:proofErr w:type="spellStart"/>
+      <w:r>
+        <w:rPr>
+          <w:color w:val="000000" w:themeColor="text1"/>
+        </w:rPr>
+        <w:t>javítása</w:t>
+      </w:r>
+      <w:proofErr w:type="spellEnd"/>
+    </w:p>
+    <w:p>
+      <w:pPr>
+        <w:ind w:left="720"/>
+        <w:rPr>
+          <w:color w:val="000000" w:themeColor="text1"/>
+        </w:rPr>
+      </w:pPr>
+    </w:p>
+    <w:p>
+      <w:pPr>
+        <w:rPr>
+          <w:color w:val="FF0000"/>
+        </w:rPr>
+      </w:pPr>
+      <w:proofErr w:type="spellStart"/>
+      <w:r>
+        <w:rPr>
+          <w:color w:val="000000" w:themeColor="text1"/>
+        </w:rPr>
+        <w:t>Egységtesztek</w:t>
+      </w:r>
+      <w:proofErr w:type="spellEnd"/>
+      <w:r>
+        <w:rPr>
+          <w:color w:val="000000" w:themeColor="text1"/>
+        </w:rPr>
+        <w:t xml:space="preserve"> </w:t>
+      </w:r>
+      <w:proofErr w:type="spellStart"/>
+      <w:r>
+        <w:rPr>
+          <w:color w:val="000000" w:themeColor="text1"/>
+        </w:rPr>
+        <w:t>készítése</w:t>
+      </w:r>
+      <w:proofErr w:type="spellEnd"/>
+      <w:r>
+        <w:rPr>
+          <w:color w:val="000000" w:themeColor="text1"/>
+        </w:rPr>
+        <w:t xml:space="preserve"> </w:t>
+      </w:r>
+      <w:r>
+        <w:t>(</w:t>
       </w:r>
       <w:proofErr w:type="spellStart"/>
       <w:r>
@@ -708,80 +786,20 @@
           <w:ilvl w:val="0"/>
           <w:numId w:val="1"/>
         </w:numPr>
-        <w:rPr>
-          <w:color w:val="FF0000"/>
-        </w:rPr>
-      </w:pPr>
-      <w:proofErr w:type="spellStart"/>
-      <w:r>
-        <w:rPr>
-          <w:color w:val="FF0000"/>
-        </w:rPr>
-        <w:t>Konkrét</w:t>
-      </w:r>
-      <w:proofErr w:type="spellEnd"/>
-      <w:r>
-        <w:rPr>
-          <w:color w:val="FF0000"/>
-        </w:rPr>
-        <w:t xml:space="preserve">, </w:t>
-      </w:r>
-      <w:proofErr w:type="spellStart"/>
-      <w:r>
-        <w:rPr>
-          <w:color w:val="FF0000"/>
-        </w:rPr>
-        <w:t>projekt-specifikus</w:t>
-      </w:r>
-      <w:proofErr w:type="spellEnd"/>
-      <w:r>
-        <w:rPr>
-          <w:color w:val="FF0000"/>
-        </w:rPr>
-        <w:t xml:space="preserve"> </w:t>
-      </w:r>
-      <w:proofErr w:type="spellStart"/>
-      <w:r>
-        <w:rPr>
-          <w:color w:val="FF0000"/>
-        </w:rPr>
-        <w:t>feladat</w:t>
-      </w:r>
-      <w:proofErr w:type="spellEnd"/>
-      <w:r>
-        <w:rPr>
-          <w:color w:val="FF0000"/>
-        </w:rPr>
-        <w:t xml:space="preserve"> (Z </w:t>
-      </w:r>
-      <w:proofErr w:type="spellStart"/>
-      <w:r>
-        <w:rPr>
-          <w:color w:val="FF0000"/>
-        </w:rPr>
-        <w:t>részfeladat</w:t>
-      </w:r>
-      <w:proofErr w:type="spellEnd"/>
-      <w:r>
-        <w:rPr>
-          <w:color w:val="FF0000"/>
-        </w:rPr>
-        <w:t xml:space="preserve"> </w:t>
-      </w:r>
-      <w:proofErr w:type="spellStart"/>
-      <w:r>
-        <w:rPr>
-          <w:color w:val="FF0000"/>
-        </w:rPr>
-        <w:t>ellenőrzése</w:t>
-      </w:r>
-      <w:proofErr w:type="spellEnd"/>
-      <w:r>
-        <w:rPr>
-          <w:color w:val="FF0000"/>
-        </w:rPr>
-        <w:t>)</w:t>
-      </w:r>
+      </w:pPr>
+      <w:proofErr w:type="spellStart"/>
+      <w:r>
+        <w:t>Egységtesztek</w:t>
+      </w:r>
+      <w:proofErr w:type="spellEnd"/>
+      <w:r>
+        <w:t xml:space="preserve"> </w:t>
+      </w:r>
+      <w:proofErr w:type="spellStart"/>
+      <w:r>
+        <w:t>készítése</w:t>
+      </w:r>
+      <w:proofErr w:type="spellEnd"/>
     </w:p>
     <w:p>
       <w:pPr>
@@ -790,107 +808,19 @@
           <w:numId w:val="1"/>
         </w:numPr>
       </w:pPr>
-      <w:r>
-        <w:t>…</w:t>
-      </w:r>
-    </w:p>
-    <w:p>
-      <w:r>
-        <w:rPr>
-          <w:noProof/>
-        </w:rPr>
-        <w:pict w14:anchorId="2B17B82D">
-          <v:rect id="_x0000_i1028" alt="" style="width:453.6pt;height:.05pt;mso-width-percent:0;mso-height-percent:0;mso-width-percent:0;mso-height-percent:0" o:hralign="center" o:hrstd="t" o:hr="t" fillcolor="#a0a0a0" stroked="f"/>
-        </w:pict>
-      </w:r>
-    </w:p>
-    <w:p>
-      <w:pPr>
-        <w:pStyle w:val="Cmsor5"/>
-      </w:pPr>
-      <w:bookmarkStart w:id="3" w:name="_pa5yo4e1ves" w:colFirst="0" w:colLast="0"/>
-      <w:bookmarkEnd w:id="3"/>
-      <w:proofErr w:type="spellStart"/>
-      <w:r>
-        <w:t>Csapattag</w:t>
-      </w:r>
-      <w:proofErr w:type="spellEnd"/>
-      <w:r>
-        <w:t xml:space="preserve"> 2 (</w:t>
-      </w:r>
-      <w:proofErr w:type="spellStart"/>
-      <w:r>
-        <w:rPr>
-          <w:color w:val="FF0000"/>
-        </w:rPr>
-        <w:t>Név</w:t>
-      </w:r>
-      <w:proofErr w:type="spellEnd"/>
-      <w:r>
-        <w:t xml:space="preserve">, </w:t>
-      </w:r>
-      <w:r>
-        <w:rPr>
-          <w:color w:val="FF0000"/>
-        </w:rPr>
-        <w:t>NEPTUN</w:t>
-      </w:r>
-      <w:r>
-        <w:t xml:space="preserve">, </w:t>
-      </w:r>
-      <w:r>
-        <w:rPr>
-          <w:color w:val="FF0000"/>
-        </w:rPr>
-        <w:t>GitHub</w:t>
-      </w:r>
-      <w:r>
-        <w:t>)</w:t>
-      </w:r>
-    </w:p>
-    <w:p>
-      <w:proofErr w:type="spellStart"/>
-      <w:r>
-        <w:rPr>
-          <w:color w:val="FF0000"/>
-        </w:rPr>
-        <w:t>Részfeladat</w:t>
-      </w:r>
-      <w:proofErr w:type="spellEnd"/>
-      <w:r>
-        <w:rPr>
-          <w:color w:val="FF0000"/>
-        </w:rPr>
-        <w:t xml:space="preserve"> 1</w:t>
-      </w:r>
-      <w:r>
-        <w:t xml:space="preserve"> (</w:t>
-      </w:r>
-      <w:proofErr w:type="spellStart"/>
-      <w:r>
-        <w:t>összesen</w:t>
-      </w:r>
-      <w:proofErr w:type="spellEnd"/>
-      <w:r>
-        <w:t xml:space="preserve"> kb. </w:t>
-      </w:r>
-      <w:r>
-        <w:rPr>
-          <w:color w:val="FF0000"/>
-        </w:rPr>
-        <w:t>X</w:t>
-      </w:r>
-      <w:r>
-        <w:t xml:space="preserve"> </w:t>
-      </w:r>
-      <w:proofErr w:type="spellStart"/>
-      <w:r>
-        <w:t>óra</w:t>
-      </w:r>
-      <w:proofErr w:type="spellEnd"/>
-      <w:r>
-        <w:t>):</w:t>
-      </w:r>
+      <w:proofErr w:type="spellStart"/>
+      <w:r>
+        <w:t>Hibakezelés</w:t>
+      </w:r>
+      <w:proofErr w:type="spellEnd"/>
+      <w:r>
+        <w:t xml:space="preserve"> </w:t>
+      </w:r>
+      <w:proofErr w:type="spellStart"/>
+      <w:r>
+        <w:t>javítása</w:t>
+      </w:r>
+      <w:proofErr w:type="spellEnd"/>
     </w:p>
     <w:p>
       <w:pPr>
@@ -898,99 +828,221 @@
           <w:ilvl w:val="0"/>
           <w:numId w:val="1"/>
         </w:numPr>
-        <w:rPr>
-          <w:color w:val="FF0000"/>
-        </w:rPr>
-      </w:pPr>
-      <w:proofErr w:type="spellStart"/>
-      <w:r>
-        <w:rPr>
-          <w:color w:val="FF0000"/>
-        </w:rPr>
-        <w:t>Konk</w:t>
-      </w:r>
-      <w:r>
-        <w:rPr>
-          <w:color w:val="FF0000"/>
-        </w:rPr>
-        <w:t>rét</w:t>
-      </w:r>
-      <w:proofErr w:type="spellEnd"/>
-      <w:r>
-        <w:rPr>
-          <w:color w:val="FF0000"/>
-        </w:rPr>
+      </w:pPr>
+      <w:r>
+        <w:t xml:space="preserve">Ant </w:t>
+      </w:r>
+      <w:proofErr w:type="spellStart"/>
+      <w:r>
+        <w:t>teszt</w:t>
+      </w:r>
+      <w:proofErr w:type="spellEnd"/>
+      <w:r>
+        <w:t xml:space="preserve"> target </w:t>
+      </w:r>
+      <w:proofErr w:type="spellStart"/>
+      <w:r>
+        <w:t>készítése</w:t>
+      </w:r>
+      <w:proofErr w:type="spellEnd"/>
+      <w:r>
+        <w:t xml:space="preserve"> a </w:t>
+      </w:r>
+      <w:proofErr w:type="spellStart"/>
+      <w:r>
+        <w:t>tesztek</w:t>
+      </w:r>
+      <w:proofErr w:type="spellEnd"/>
+      <w:r>
+        <w:t xml:space="preserve"> </w:t>
+      </w:r>
+      <w:proofErr w:type="spellStart"/>
+      <w:r>
+        <w:t>futtatásához</w:t>
+      </w:r>
+      <w:proofErr w:type="spellEnd"/>
+    </w:p>
+    <w:p/>
+    <w:p>
+      <w:pPr>
+        <w:rPr>
+          <w:color w:val="FF0000"/>
+        </w:rPr>
+      </w:pPr>
+      <w:r>
+        <w:t xml:space="preserve">CI </w:t>
+      </w:r>
+      <w:proofErr w:type="spellStart"/>
+      <w:r>
+        <w:t>beüzemelése</w:t>
+      </w:r>
+      <w:proofErr w:type="spellEnd"/>
+      <w:r>
+        <w:t xml:space="preserve">: </w:t>
+      </w:r>
+      <w:r>
+        <w:t>(</w:t>
+      </w:r>
+      <w:proofErr w:type="spellStart"/>
+      <w:r>
+        <w:t>összesen</w:t>
+      </w:r>
+      <w:proofErr w:type="spellEnd"/>
+      <w:r>
+        <w:t xml:space="preserve"> kb. </w:t>
+      </w:r>
+      <w:r>
+        <w:rPr>
+          <w:color w:val="FF0000"/>
+        </w:rPr>
+        <w:t>X</w:t>
+      </w:r>
+      <w:r>
+        <w:t xml:space="preserve"> óra):</w:t>
+      </w:r>
+    </w:p>
+    <w:p>
+      <w:pPr>
+        <w:pStyle w:val="Listaszerbekezds"/>
+        <w:numPr>
+          <w:ilvl w:val="0"/>
+          <w:numId w:val="2"/>
+        </w:numPr>
+      </w:pPr>
+      <w:proofErr w:type="spellStart"/>
+      <w:r>
+        <w:t>jacoco</w:t>
+      </w:r>
+      <w:proofErr w:type="spellEnd"/>
+      <w:r>
+        <w:t xml:space="preserve"> </w:t>
+      </w:r>
+      <w:proofErr w:type="spellStart"/>
+      <w:r>
+        <w:t>tesztfedettség</w:t>
+      </w:r>
+      <w:proofErr w:type="spellEnd"/>
+      <w:r>
+        <w:t xml:space="preserve"> </w:t>
+      </w:r>
+      <w:proofErr w:type="spellStart"/>
+      <w:r>
+        <w:t>mérés</w:t>
+      </w:r>
+      <w:proofErr w:type="spellEnd"/>
+      <w:r>
+        <w:t xml:space="preserve"> ant target </w:t>
+      </w:r>
+      <w:proofErr w:type="spellStart"/>
+      <w:r>
+        <w:t>és</w:t>
+      </w:r>
+      <w:proofErr w:type="spellEnd"/>
+      <w:r>
+        <w:t xml:space="preserve"> CI </w:t>
+      </w:r>
+      <w:proofErr w:type="spellStart"/>
+      <w:r>
+        <w:t>bekötés</w:t>
+      </w:r>
+      <w:proofErr w:type="spellEnd"/>
+    </w:p>
+    <w:p>
+      <w:r>
+        <w:rPr>
+          <w:noProof/>
+        </w:rPr>
+        <w:pict w14:anchorId="2B17B82D">
+          <v:rect id="_x0000_i1028" alt="" style="width:453.6pt;height:.05pt;mso-width-percent:0;mso-height-percent:0;mso-width-percent:0;mso-height-percent:0" o:hralign="center" o:hrstd="t" o:hr="t" fillcolor="#a0a0a0" stroked="f"/>
+        </w:pict>
+      </w:r>
+    </w:p>
+    <w:p>
+      <w:pPr>
+        <w:pStyle w:val="Cmsor5"/>
+      </w:pPr>
+      <w:bookmarkStart w:id="3" w:name="_pa5yo4e1ves" w:colFirst="0" w:colLast="0"/>
+      <w:bookmarkEnd w:id="3"/>
+      <w:proofErr w:type="spellStart"/>
+      <w:r>
+        <w:t>Csapattag</w:t>
+      </w:r>
+      <w:proofErr w:type="spellEnd"/>
+      <w:r>
+        <w:t xml:space="preserve"> 2 (</w:t>
+      </w:r>
+      <w:proofErr w:type="spellStart"/>
+      <w:r>
+        <w:rPr>
+          <w:color w:val="FF0000"/>
+        </w:rPr>
+        <w:t>Név</w:t>
+      </w:r>
+      <w:proofErr w:type="spellEnd"/>
+      <w:r>
         <w:t xml:space="preserve">, </w:t>
       </w:r>
-      <w:proofErr w:type="spellStart"/>
-      <w:r>
-        <w:rPr>
-          <w:color w:val="FF0000"/>
-        </w:rPr>
-        <w:t>projekt-specifikus</w:t>
-      </w:r>
-      <w:proofErr w:type="spellEnd"/>
-      <w:r>
-        <w:rPr>
-          <w:color w:val="FF0000"/>
-        </w:rPr>
-        <w:t xml:space="preserve"> </w:t>
-      </w:r>
-      <w:proofErr w:type="spellStart"/>
-      <w:r>
-        <w:rPr>
-          <w:color w:val="FF0000"/>
-        </w:rPr>
-        <w:t>feladat</w:t>
-      </w:r>
-      <w:proofErr w:type="spellEnd"/>
-      <w:r>
-        <w:rPr>
-          <w:color w:val="FF0000"/>
-        </w:rPr>
-        <w:t xml:space="preserve"> (X </w:t>
-      </w:r>
-      <w:proofErr w:type="spellStart"/>
-      <w:r>
-        <w:rPr>
-          <w:color w:val="FF0000"/>
-        </w:rPr>
-        <w:t>osztályhoz</w:t>
-      </w:r>
-      <w:proofErr w:type="spellEnd"/>
-      <w:r>
-        <w:rPr>
-          <w:color w:val="FF0000"/>
-        </w:rPr>
-        <w:t xml:space="preserve"> unit </w:t>
-      </w:r>
-      <w:proofErr w:type="spellStart"/>
-      <w:r>
-        <w:rPr>
-          <w:color w:val="FF0000"/>
-        </w:rPr>
-        <w:t>tesztek</w:t>
-      </w:r>
-      <w:proofErr w:type="spellEnd"/>
-      <w:r>
-        <w:rPr>
-          <w:color w:val="FF0000"/>
-        </w:rPr>
-        <w:t xml:space="preserve"> </w:t>
-      </w:r>
-      <w:proofErr w:type="spellStart"/>
-      <w:r>
-        <w:rPr>
-          <w:color w:val="FF0000"/>
-        </w:rPr>
-        <w:t>készítése</w:t>
-      </w:r>
-      <w:proofErr w:type="spellEnd"/>
-      <w:r>
-        <w:rPr>
-          <w:color w:val="FF0000"/>
-        </w:rPr>
+      <w:r>
+        <w:rPr>
+          <w:color w:val="FF0000"/>
+        </w:rPr>
+        <w:t>NEPTUN</w:t>
+      </w:r>
+      <w:r>
+        <w:t xml:space="preserve">, </w:t>
+      </w:r>
+      <w:r>
+        <w:rPr>
+          <w:color w:val="FF0000"/>
+        </w:rPr>
+        <w:t>GitHub</w:t>
+      </w:r>
+      <w:r>
         <w:t>)</w:t>
+      </w:r>
+    </w:p>
+    <w:p>
+      <w:proofErr w:type="spellStart"/>
+      <w:r>
+        <w:rPr>
+          <w:color w:val="FF0000"/>
+        </w:rPr>
+        <w:t>Részfeladat</w:t>
+      </w:r>
+      <w:proofErr w:type="spellEnd"/>
+      <w:r>
+        <w:rPr>
+          <w:color w:val="FF0000"/>
+        </w:rPr>
+        <w:t xml:space="preserve"> 1</w:t>
+      </w:r>
+      <w:r>
+        <w:t xml:space="preserve"> (</w:t>
+      </w:r>
+      <w:proofErr w:type="spellStart"/>
+      <w:r>
+        <w:t>összesen</w:t>
+      </w:r>
+      <w:proofErr w:type="spellEnd"/>
+      <w:r>
+        <w:t xml:space="preserve"> kb. </w:t>
+      </w:r>
+      <w:r>
+        <w:rPr>
+          <w:color w:val="FF0000"/>
+        </w:rPr>
+        <w:t>X</w:t>
+      </w:r>
+      <w:r>
+        <w:t xml:space="preserve"> </w:t>
+      </w:r>
+      <w:proofErr w:type="spellStart"/>
+      <w:r>
+        <w:t>óra</w:t>
+      </w:r>
+      <w:proofErr w:type="spellEnd"/>
+      <w:r>
+        <w:t>):</w:t>
       </w:r>
     </w:p>
     <w:p>
@@ -1003,60 +1055,89 @@
           <w:color w:val="FF0000"/>
         </w:rPr>
       </w:pPr>
-      <w:r>
-        <w:rPr>
-          <w:color w:val="FF0000"/>
-        </w:rPr>
-        <w:t>...</w:t>
-      </w:r>
-    </w:p>
-    <w:p>
-      <w:pPr>
-        <w:rPr>
-          <w:color w:val="FF0000"/>
-        </w:rPr>
-      </w:pPr>
-      <w:proofErr w:type="spellStart"/>
-      <w:r>
-        <w:rPr>
-          <w:color w:val="FF0000"/>
-        </w:rPr>
-        <w:t>Részfeladat</w:t>
-      </w:r>
-      <w:proofErr w:type="spellEnd"/>
-      <w:r>
-        <w:rPr>
-          <w:color w:val="FF0000"/>
-        </w:rPr>
-        <w:t xml:space="preserve"> 2</w:t>
-      </w:r>
-      <w:r>
-        <w:t xml:space="preserve"> (</w:t>
-      </w:r>
-      <w:proofErr w:type="spellStart"/>
-      <w:r>
-        <w:t>összesen</w:t>
-      </w:r>
-      <w:proofErr w:type="spellEnd"/>
-      <w:r>
-        <w:t xml:space="preserve"> kb. </w:t>
-      </w:r>
-      <w:r>
-        <w:rPr>
-          <w:color w:val="FF0000"/>
-        </w:rPr>
-        <w:t>X</w:t>
-      </w:r>
-      <w:r>
-        <w:t xml:space="preserve"> </w:t>
-      </w:r>
-      <w:proofErr w:type="spellStart"/>
-      <w:r>
-        <w:t>óra</w:t>
-      </w:r>
-      <w:proofErr w:type="spellEnd"/>
-      <w:r>
-        <w:t>):</w:t>
+      <w:proofErr w:type="spellStart"/>
+      <w:r>
+        <w:rPr>
+          <w:color w:val="FF0000"/>
+        </w:rPr>
+        <w:t>Konkrét</w:t>
+      </w:r>
+      <w:proofErr w:type="spellEnd"/>
+      <w:r>
+        <w:rPr>
+          <w:color w:val="FF0000"/>
+        </w:rPr>
+        <w:t xml:space="preserve">, </w:t>
+      </w:r>
+      <w:proofErr w:type="spellStart"/>
+      <w:r>
+        <w:rPr>
+          <w:color w:val="FF0000"/>
+        </w:rPr>
+        <w:t>projekt-specifikus</w:t>
+      </w:r>
+      <w:proofErr w:type="spellEnd"/>
+      <w:r>
+        <w:rPr>
+          <w:color w:val="FF0000"/>
+        </w:rPr>
+        <w:t xml:space="preserve"> </w:t>
+      </w:r>
+      <w:proofErr w:type="spellStart"/>
+      <w:r>
+        <w:rPr>
+          <w:color w:val="FF0000"/>
+        </w:rPr>
+        <w:t>feladat</w:t>
+      </w:r>
+      <w:proofErr w:type="spellEnd"/>
+      <w:r>
+        <w:rPr>
+          <w:color w:val="FF0000"/>
+        </w:rPr>
+        <w:t xml:space="preserve"> (X </w:t>
+      </w:r>
+      <w:proofErr w:type="spellStart"/>
+      <w:r>
+        <w:rPr>
+          <w:color w:val="FF0000"/>
+        </w:rPr>
+        <w:t>osztályhoz</w:t>
+      </w:r>
+      <w:proofErr w:type="spellEnd"/>
+      <w:r>
+        <w:rPr>
+          <w:color w:val="FF0000"/>
+        </w:rPr>
+        <w:t xml:space="preserve"> unit </w:t>
+      </w:r>
+      <w:proofErr w:type="spellStart"/>
+      <w:r>
+        <w:rPr>
+          <w:color w:val="FF0000"/>
+        </w:rPr>
+        <w:t>tesztek</w:t>
+      </w:r>
+      <w:proofErr w:type="spellEnd"/>
+      <w:r>
+        <w:rPr>
+          <w:color w:val="FF0000"/>
+        </w:rPr>
+        <w:t xml:space="preserve"> </w:t>
+      </w:r>
+      <w:proofErr w:type="spellStart"/>
+      <w:r>
+        <w:rPr>
+          <w:color w:val="FF0000"/>
+        </w:rPr>
+        <w:t>készítése</w:t>
+      </w:r>
+      <w:proofErr w:type="spellEnd"/>
+      <w:r>
+        <w:rPr>
+          <w:color w:val="FF0000"/>
+        </w:rPr>
+        <w:t>)</w:t>
       </w:r>
     </w:p>
     <w:p>
@@ -1069,75 +1150,60 @@
           <w:color w:val="FF0000"/>
         </w:rPr>
       </w:pPr>
-      <w:proofErr w:type="spellStart"/>
-      <w:r>
-        <w:rPr>
-          <w:color w:val="FF0000"/>
-        </w:rPr>
-        <w:t>Konkrét</w:t>
-      </w:r>
-      <w:proofErr w:type="spellEnd"/>
-      <w:r>
-        <w:rPr>
-          <w:color w:val="FF0000"/>
-        </w:rPr>
-        <w:t xml:space="preserve">, </w:t>
-      </w:r>
-      <w:proofErr w:type="spellStart"/>
-      <w:r>
-        <w:rPr>
-          <w:color w:val="FF0000"/>
-        </w:rPr>
-        <w:t>projekt-specifikus</w:t>
-      </w:r>
-      <w:proofErr w:type="spellEnd"/>
-      <w:r>
-        <w:rPr>
-          <w:color w:val="FF0000"/>
-        </w:rPr>
-        <w:t xml:space="preserve"> </w:t>
-      </w:r>
-      <w:proofErr w:type="spellStart"/>
-      <w:r>
-        <w:rPr>
-          <w:color w:val="FF0000"/>
-        </w:rPr>
-        <w:t>feladat</w:t>
-      </w:r>
-      <w:proofErr w:type="spellEnd"/>
-      <w:r>
-        <w:rPr>
-          <w:color w:val="FF0000"/>
-        </w:rPr>
-        <w:t xml:space="preserve"> (Z </w:t>
-      </w:r>
-      <w:proofErr w:type="spellStart"/>
-      <w:r>
-        <w:rPr>
-          <w:color w:val="FF0000"/>
-        </w:rPr>
-        <w:t>részfeladat</w:t>
-      </w:r>
-      <w:proofErr w:type="spellEnd"/>
-      <w:r>
-        <w:rPr>
-          <w:color w:val="FF0000"/>
-        </w:rPr>
-        <w:t xml:space="preserve"> </w:t>
-      </w:r>
-      <w:proofErr w:type="spellStart"/>
-      <w:r>
-        <w:rPr>
-          <w:color w:val="FF0000"/>
-        </w:rPr>
-        <w:t>ellenőrzése</w:t>
-      </w:r>
-      <w:proofErr w:type="spellEnd"/>
-      <w:r>
-        <w:rPr>
-          <w:color w:val="FF0000"/>
-        </w:rPr>
-        <w:t>)</w:t>
+      <w:r>
+        <w:rPr>
+          <w:color w:val="FF0000"/>
+        </w:rPr>
+        <w:t>...</w:t>
+      </w:r>
+    </w:p>
+    <w:p>
+      <w:pPr>
+        <w:rPr>
+          <w:color w:val="FF0000"/>
+        </w:rPr>
+      </w:pPr>
+      <w:proofErr w:type="spellStart"/>
+      <w:r>
+        <w:rPr>
+          <w:color w:val="FF0000"/>
+        </w:rPr>
+        <w:t>Részfeladat</w:t>
+      </w:r>
+      <w:proofErr w:type="spellEnd"/>
+      <w:r>
+        <w:rPr>
+          <w:color w:val="FF0000"/>
+        </w:rPr>
+        <w:t xml:space="preserve"> 2</w:t>
+      </w:r>
+      <w:r>
+        <w:t xml:space="preserve"> (</w:t>
+      </w:r>
+      <w:proofErr w:type="spellStart"/>
+      <w:r>
+        <w:t>összesen</w:t>
+      </w:r>
+      <w:proofErr w:type="spellEnd"/>
+      <w:r>
+        <w:t xml:space="preserve"> kb. </w:t>
+      </w:r>
+      <w:r>
+        <w:rPr>
+          <w:color w:val="FF0000"/>
+        </w:rPr>
+        <w:t>X</w:t>
+      </w:r>
+      <w:r>
+        <w:t xml:space="preserve"> </w:t>
+      </w:r>
+      <w:proofErr w:type="spellStart"/>
+      <w:r>
+        <w:t>óra</w:t>
+      </w:r>
+      <w:proofErr w:type="spellEnd"/>
+      <w:r>
+        <w:t>):</w:t>
       </w:r>
     </w:p>
     <w:p>
@@ -1146,107 +1212,79 @@
           <w:ilvl w:val="0"/>
           <w:numId w:val="1"/>
         </w:numPr>
-      </w:pPr>
-      <w:r>
-        <w:t>…</w:t>
-      </w:r>
-    </w:p>
-    <w:p>
-      <w:r>
-        <w:rPr>
-          <w:noProof/>
-        </w:rPr>
-        <w:pict w14:anchorId="77FDD10B">
-          <v:rect id="_x0000_i1027" alt="" style="width:453.6pt;height:.05pt;mso-width-percent:0;mso-height-percent:0;mso-width-percent:0;mso-height-percent:0" o:hralign="center" o:hrstd="t" o:hr="t" fillcolor="#a0a0a0" stroked="f"/>
-        </w:pict>
-      </w:r>
-    </w:p>
-    <w:p>
-      <w:pPr>
-        <w:pStyle w:val="Cmsor4"/>
-      </w:pPr>
-      <w:bookmarkStart w:id="4" w:name="_lfawlbg1z31q" w:colFirst="0" w:colLast="0"/>
-      <w:bookmarkEnd w:id="4"/>
-      <w:proofErr w:type="spellStart"/>
-      <w:r>
-        <w:t>Csapattag</w:t>
-      </w:r>
-      <w:proofErr w:type="spellEnd"/>
-      <w:r>
-        <w:t xml:space="preserve"> 3 (</w:t>
-      </w:r>
-      <w:proofErr w:type="spellStart"/>
-      <w:r>
-        <w:rPr>
-          <w:color w:val="FF0000"/>
-        </w:rPr>
-        <w:t>Név</w:t>
-      </w:r>
-      <w:proofErr w:type="spellEnd"/>
-      <w:r>
+        <w:rPr>
+          <w:color w:val="FF0000"/>
+        </w:rPr>
+      </w:pPr>
+      <w:proofErr w:type="spellStart"/>
+      <w:r>
+        <w:rPr>
+          <w:color w:val="FF0000"/>
+        </w:rPr>
+        <w:t>Konkrét</w:t>
+      </w:r>
+      <w:proofErr w:type="spellEnd"/>
+      <w:r>
+        <w:rPr>
+          <w:color w:val="FF0000"/>
+        </w:rPr>
         <w:t xml:space="preserve">, </w:t>
       </w:r>
-      <w:r>
-        <w:rPr>
-          <w:color w:val="FF0000"/>
-        </w:rPr>
-        <w:t>NEPTUN</w:t>
-      </w:r>
-      <w:r>
-        <w:t xml:space="preserve">, </w:t>
-      </w:r>
-      <w:r>
-        <w:rPr>
-          <w:color w:val="FF0000"/>
-        </w:rPr>
-        <w:t>GitHub</w:t>
-      </w:r>
-      <w:r>
+      <w:proofErr w:type="spellStart"/>
+      <w:r>
+        <w:rPr>
+          <w:color w:val="FF0000"/>
+        </w:rPr>
+        <w:t>projekt-specifikus</w:t>
+      </w:r>
+      <w:proofErr w:type="spellEnd"/>
+      <w:r>
+        <w:rPr>
+          <w:color w:val="FF0000"/>
+        </w:rPr>
+        <w:t xml:space="preserve"> </w:t>
+      </w:r>
+      <w:proofErr w:type="spellStart"/>
+      <w:r>
+        <w:rPr>
+          <w:color w:val="FF0000"/>
+        </w:rPr>
+        <w:t>feladat</w:t>
+      </w:r>
+      <w:proofErr w:type="spellEnd"/>
+      <w:r>
+        <w:rPr>
+          <w:color w:val="FF0000"/>
+        </w:rPr>
+        <w:t xml:space="preserve"> (Z </w:t>
+      </w:r>
+      <w:proofErr w:type="spellStart"/>
+      <w:r>
+        <w:rPr>
+          <w:color w:val="FF0000"/>
+        </w:rPr>
+        <w:t>részfeladat</w:t>
+      </w:r>
+      <w:proofErr w:type="spellEnd"/>
+      <w:r>
+        <w:rPr>
+          <w:color w:val="FF0000"/>
+        </w:rPr>
+        <w:t xml:space="preserve"> </w:t>
+      </w:r>
+      <w:proofErr w:type="spellStart"/>
+      <w:r>
+        <w:rPr>
+          <w:color w:val="FF0000"/>
+        </w:rPr>
+        <w:t>ellenőrzése</w:t>
+      </w:r>
+      <w:proofErr w:type="spellEnd"/>
+      <w:r>
+        <w:rPr>
+          <w:color w:val="FF0000"/>
+        </w:rPr>
         <w:t>)</w:t>
-      </w:r>
-    </w:p>
-    <w:p>
-      <w:proofErr w:type="spellStart"/>
-      <w:r>
-        <w:rPr>
-          <w:color w:val="FF0000"/>
-        </w:rPr>
-        <w:t>Részfeladat</w:t>
-      </w:r>
-      <w:proofErr w:type="spellEnd"/>
-      <w:r>
-        <w:rPr>
-          <w:color w:val="FF0000"/>
-        </w:rPr>
-        <w:t xml:space="preserve"> 1</w:t>
-      </w:r>
-      <w:r>
-        <w:t xml:space="preserve"> (</w:t>
-      </w:r>
-      <w:proofErr w:type="spellStart"/>
-      <w:r>
-        <w:t>összesen</w:t>
-      </w:r>
-      <w:proofErr w:type="spellEnd"/>
-      <w:r>
-        <w:t xml:space="preserve"> kb. </w:t>
-      </w:r>
-      <w:r>
-        <w:rPr>
-          <w:color w:val="FF0000"/>
-        </w:rPr>
-        <w:t>X</w:t>
-      </w:r>
-      <w:r>
-        <w:t xml:space="preserve"> </w:t>
-      </w:r>
-      <w:proofErr w:type="spellStart"/>
-      <w:r>
-        <w:t>óra</w:t>
-      </w:r>
-      <w:proofErr w:type="spellEnd"/>
-      <w:r>
-        <w:t>):</w:t>
       </w:r>
     </w:p>
     <w:p>
@@ -1255,93 +1293,107 @@
           <w:ilvl w:val="0"/>
           <w:numId w:val="1"/>
         </w:numPr>
-        <w:rPr>
-          <w:color w:val="FF0000"/>
-        </w:rPr>
-      </w:pPr>
-      <w:proofErr w:type="spellStart"/>
-      <w:r>
-        <w:rPr>
-          <w:color w:val="FF0000"/>
-        </w:rPr>
-        <w:t>Konkrét</w:t>
-      </w:r>
-      <w:proofErr w:type="spellEnd"/>
-      <w:r>
-        <w:rPr>
-          <w:color w:val="FF0000"/>
-        </w:rPr>
+      </w:pPr>
+      <w:r>
+        <w:t>…</w:t>
+      </w:r>
+    </w:p>
+    <w:p>
+      <w:r>
+        <w:rPr>
+          <w:noProof/>
+        </w:rPr>
+        <w:pict w14:anchorId="77FDD10B">
+          <v:rect id="_x0000_i1027" alt="" style="width:453.6pt;height:.05pt;mso-width-percent:0;mso-height-percent:0;mso-width-percent:0;mso-height-percent:0" o:hralign="center" o:hrstd="t" o:hr="t" fillcolor="#a0a0a0" stroked="f"/>
+        </w:pict>
+      </w:r>
+    </w:p>
+    <w:p>
+      <w:pPr>
+        <w:pStyle w:val="Cmsor4"/>
+      </w:pPr>
+      <w:bookmarkStart w:id="4" w:name="_lfawlbg1z31q" w:colFirst="0" w:colLast="0"/>
+      <w:bookmarkEnd w:id="4"/>
+      <w:proofErr w:type="spellStart"/>
+      <w:r>
+        <w:t>Csapattag</w:t>
+      </w:r>
+      <w:proofErr w:type="spellEnd"/>
+      <w:r>
+        <w:t xml:space="preserve"> 3 (</w:t>
+      </w:r>
+      <w:proofErr w:type="spellStart"/>
+      <w:r>
+        <w:rPr>
+          <w:color w:val="FF0000"/>
+        </w:rPr>
+        <w:t>Név</w:t>
+      </w:r>
+      <w:proofErr w:type="spellEnd"/>
+      <w:r>
         <w:t xml:space="preserve">, </w:t>
       </w:r>
-      <w:proofErr w:type="spellStart"/>
-      <w:r>
-        <w:rPr>
-          <w:color w:val="FF0000"/>
-        </w:rPr>
-        <w:t>projekt-specifikus</w:t>
-      </w:r>
-      <w:proofErr w:type="spellEnd"/>
-      <w:r>
-        <w:rPr>
-          <w:color w:val="FF0000"/>
-        </w:rPr>
-        <w:t xml:space="preserve"> </w:t>
-      </w:r>
-      <w:proofErr w:type="spellStart"/>
-      <w:r>
-        <w:rPr>
-          <w:color w:val="FF0000"/>
-        </w:rPr>
-        <w:t>feladat</w:t>
-      </w:r>
-      <w:proofErr w:type="spellEnd"/>
-      <w:r>
-        <w:rPr>
-          <w:color w:val="FF0000"/>
-        </w:rPr>
-        <w:t xml:space="preserve"> (X </w:t>
-      </w:r>
-      <w:proofErr w:type="spellStart"/>
-      <w:r>
-        <w:rPr>
-          <w:color w:val="FF0000"/>
-        </w:rPr>
-        <w:t>osztályhoz</w:t>
-      </w:r>
-      <w:proofErr w:type="spellEnd"/>
-      <w:r>
-        <w:rPr>
-          <w:color w:val="FF0000"/>
-        </w:rPr>
-        <w:t xml:space="preserve"> unit </w:t>
-      </w:r>
-      <w:proofErr w:type="spellStart"/>
-      <w:r>
-        <w:rPr>
-          <w:color w:val="FF0000"/>
-        </w:rPr>
-        <w:t>tesztek</w:t>
-      </w:r>
-      <w:proofErr w:type="spellEnd"/>
-      <w:r>
-        <w:rPr>
-          <w:color w:val="FF0000"/>
-        </w:rPr>
-        <w:t xml:space="preserve"> </w:t>
-      </w:r>
-      <w:proofErr w:type="spellStart"/>
-      <w:r>
-        <w:rPr>
-          <w:color w:val="FF0000"/>
-        </w:rPr>
-        <w:t>készítése</w:t>
-      </w:r>
-      <w:proofErr w:type="spellEnd"/>
-      <w:r>
-        <w:rPr>
-          <w:color w:val="FF0000"/>
-        </w:rPr>
+      <w:r>
+        <w:rPr>
+          <w:color w:val="FF0000"/>
+        </w:rPr>
+        <w:t>NEPTUN</w:t>
+      </w:r>
+      <w:r>
+        <w:t xml:space="preserve">, </w:t>
+      </w:r>
+      <w:r>
+        <w:rPr>
+          <w:color w:val="FF0000"/>
+        </w:rPr>
+        <w:t>GitHub</w:t>
+      </w:r>
+      <w:r>
         <w:t>)</w:t>
+      </w:r>
+    </w:p>
+    <w:p>
+      <w:proofErr w:type="spellStart"/>
+      <w:r>
+        <w:rPr>
+          <w:color w:val="FF0000"/>
+        </w:rPr>
+        <w:t>Részfeladat</w:t>
+      </w:r>
+      <w:proofErr w:type="spellEnd"/>
+      <w:r>
+        <w:rPr>
+          <w:color w:val="FF0000"/>
+        </w:rPr>
+        <w:t xml:space="preserve"> 1</w:t>
+      </w:r>
+      <w:r>
+        <w:t xml:space="preserve"> (</w:t>
+      </w:r>
+      <w:proofErr w:type="spellStart"/>
+      <w:r>
+        <w:t>összesen</w:t>
+      </w:r>
+      <w:proofErr w:type="spellEnd"/>
+      <w:r>
+        <w:t xml:space="preserve"> kb. </w:t>
+      </w:r>
+      <w:r>
+        <w:rPr>
+          <w:color w:val="FF0000"/>
+        </w:rPr>
+        <w:t>X</w:t>
+      </w:r>
+      <w:r>
+        <w:t xml:space="preserve"> </w:t>
+      </w:r>
+      <w:proofErr w:type="spellStart"/>
+      <w:r>
+        <w:t>óra</w:t>
+      </w:r>
+      <w:proofErr w:type="spellEnd"/>
+      <w:r>
+        <w:t>):</w:t>
       </w:r>
     </w:p>
     <w:p>
@@ -1354,60 +1406,89 @@
           <w:color w:val="FF0000"/>
         </w:rPr>
       </w:pPr>
-      <w:r>
-        <w:rPr>
-          <w:color w:val="FF0000"/>
-        </w:rPr>
-        <w:t>...</w:t>
-      </w:r>
-    </w:p>
-    <w:p>
-      <w:pPr>
-        <w:rPr>
-          <w:color w:val="FF0000"/>
-        </w:rPr>
-      </w:pPr>
-      <w:proofErr w:type="spellStart"/>
-      <w:r>
-        <w:rPr>
-          <w:color w:val="FF0000"/>
-        </w:rPr>
-        <w:t>Részfeladat</w:t>
-      </w:r>
-      <w:proofErr w:type="spellEnd"/>
-      <w:r>
-        <w:rPr>
-          <w:color w:val="FF0000"/>
-        </w:rPr>
-        <w:t xml:space="preserve"> 2</w:t>
-      </w:r>
-      <w:r>
-        <w:t xml:space="preserve"> (</w:t>
-      </w:r>
-      <w:proofErr w:type="spellStart"/>
-      <w:r>
-        <w:t>összesen</w:t>
-      </w:r>
-      <w:proofErr w:type="spellEnd"/>
-      <w:r>
-        <w:t xml:space="preserve"> kb. </w:t>
-      </w:r>
-      <w:r>
-        <w:rPr>
-          <w:color w:val="FF0000"/>
-        </w:rPr>
-        <w:t>X</w:t>
-      </w:r>
-      <w:r>
-        <w:t xml:space="preserve"> </w:t>
-      </w:r>
-      <w:proofErr w:type="spellStart"/>
-      <w:r>
-        <w:t>óra</w:t>
-      </w:r>
-      <w:proofErr w:type="spellEnd"/>
-      <w:r>
-        <w:t>):</w:t>
+      <w:proofErr w:type="spellStart"/>
+      <w:r>
+        <w:rPr>
+          <w:color w:val="FF0000"/>
+        </w:rPr>
+        <w:t>Konkrét</w:t>
+      </w:r>
+      <w:proofErr w:type="spellEnd"/>
+      <w:r>
+        <w:rPr>
+          <w:color w:val="FF0000"/>
+        </w:rPr>
+        <w:t xml:space="preserve">, </w:t>
+      </w:r>
+      <w:proofErr w:type="spellStart"/>
+      <w:r>
+        <w:rPr>
+          <w:color w:val="FF0000"/>
+        </w:rPr>
+        <w:t>projekt-specifikus</w:t>
+      </w:r>
+      <w:proofErr w:type="spellEnd"/>
+      <w:r>
+        <w:rPr>
+          <w:color w:val="FF0000"/>
+        </w:rPr>
+        <w:t xml:space="preserve"> </w:t>
+      </w:r>
+      <w:proofErr w:type="spellStart"/>
+      <w:r>
+        <w:rPr>
+          <w:color w:val="FF0000"/>
+        </w:rPr>
+        <w:t>feladat</w:t>
+      </w:r>
+      <w:proofErr w:type="spellEnd"/>
+      <w:r>
+        <w:rPr>
+          <w:color w:val="FF0000"/>
+        </w:rPr>
+        <w:t xml:space="preserve"> (X </w:t>
+      </w:r>
+      <w:proofErr w:type="spellStart"/>
+      <w:r>
+        <w:rPr>
+          <w:color w:val="FF0000"/>
+        </w:rPr>
+        <w:t>osztályhoz</w:t>
+      </w:r>
+      <w:proofErr w:type="spellEnd"/>
+      <w:r>
+        <w:rPr>
+          <w:color w:val="FF0000"/>
+        </w:rPr>
+        <w:t xml:space="preserve"> unit </w:t>
+      </w:r>
+      <w:proofErr w:type="spellStart"/>
+      <w:r>
+        <w:rPr>
+          <w:color w:val="FF0000"/>
+        </w:rPr>
+        <w:t>tesztek</w:t>
+      </w:r>
+      <w:proofErr w:type="spellEnd"/>
+      <w:r>
+        <w:rPr>
+          <w:color w:val="FF0000"/>
+        </w:rPr>
+        <w:t xml:space="preserve"> </w:t>
+      </w:r>
+      <w:proofErr w:type="spellStart"/>
+      <w:r>
+        <w:rPr>
+          <w:color w:val="FF0000"/>
+        </w:rPr>
+        <w:t>készítése</w:t>
+      </w:r>
+      <w:proofErr w:type="spellEnd"/>
+      <w:r>
+        <w:rPr>
+          <w:color w:val="FF0000"/>
+        </w:rPr>
+        <w:t>)</w:t>
       </w:r>
     </w:p>
     <w:p>
@@ -1420,75 +1501,60 @@
           <w:color w:val="FF0000"/>
         </w:rPr>
       </w:pPr>
-      <w:proofErr w:type="spellStart"/>
-      <w:r>
-        <w:rPr>
-          <w:color w:val="FF0000"/>
-        </w:rPr>
-        <w:t>Konkrét</w:t>
-      </w:r>
-      <w:proofErr w:type="spellEnd"/>
-      <w:r>
-        <w:rPr>
-          <w:color w:val="FF0000"/>
-        </w:rPr>
-        <w:t xml:space="preserve">, </w:t>
-      </w:r>
-      <w:proofErr w:type="spellStart"/>
-      <w:r>
-        <w:rPr>
-          <w:color w:val="FF0000"/>
-        </w:rPr>
-        <w:t>projekt-specifikus</w:t>
-      </w:r>
-      <w:proofErr w:type="spellEnd"/>
-      <w:r>
-        <w:rPr>
-          <w:color w:val="FF0000"/>
-        </w:rPr>
-        <w:t xml:space="preserve"> </w:t>
-      </w:r>
-      <w:proofErr w:type="spellStart"/>
-      <w:r>
-        <w:rPr>
-          <w:color w:val="FF0000"/>
-        </w:rPr>
-        <w:t>feladat</w:t>
-      </w:r>
-      <w:proofErr w:type="spellEnd"/>
-      <w:r>
-        <w:rPr>
-          <w:color w:val="FF0000"/>
-        </w:rPr>
-        <w:t xml:space="preserve"> (Z </w:t>
-      </w:r>
-      <w:proofErr w:type="spellStart"/>
-      <w:r>
-        <w:rPr>
-          <w:color w:val="FF0000"/>
-        </w:rPr>
-        <w:t>részfeladat</w:t>
-      </w:r>
-      <w:proofErr w:type="spellEnd"/>
-      <w:r>
-        <w:rPr>
-          <w:color w:val="FF0000"/>
-        </w:rPr>
-        <w:t xml:space="preserve"> </w:t>
-      </w:r>
-      <w:proofErr w:type="spellStart"/>
-      <w:r>
-        <w:rPr>
-          <w:color w:val="FF0000"/>
-        </w:rPr>
-        <w:t>ellenőrzése</w:t>
-      </w:r>
-      <w:proofErr w:type="spellEnd"/>
-      <w:r>
-        <w:rPr>
-          <w:color w:val="FF0000"/>
-        </w:rPr>
-        <w:t>)</w:t>
+      <w:r>
+        <w:rPr>
+          <w:color w:val="FF0000"/>
+        </w:rPr>
+        <w:t>...</w:t>
+      </w:r>
+    </w:p>
+    <w:p>
+      <w:pPr>
+        <w:rPr>
+          <w:color w:val="FF0000"/>
+        </w:rPr>
+      </w:pPr>
+      <w:proofErr w:type="spellStart"/>
+      <w:r>
+        <w:rPr>
+          <w:color w:val="FF0000"/>
+        </w:rPr>
+        <w:t>Részfeladat</w:t>
+      </w:r>
+      <w:proofErr w:type="spellEnd"/>
+      <w:r>
+        <w:rPr>
+          <w:color w:val="FF0000"/>
+        </w:rPr>
+        <w:t xml:space="preserve"> 2</w:t>
+      </w:r>
+      <w:r>
+        <w:t xml:space="preserve"> (</w:t>
+      </w:r>
+      <w:proofErr w:type="spellStart"/>
+      <w:r>
+        <w:t>összesen</w:t>
+      </w:r>
+      <w:proofErr w:type="spellEnd"/>
+      <w:r>
+        <w:t xml:space="preserve"> kb. </w:t>
+      </w:r>
+      <w:r>
+        <w:rPr>
+          <w:color w:val="FF0000"/>
+        </w:rPr>
+        <w:t>X</w:t>
+      </w:r>
+      <w:r>
+        <w:t xml:space="preserve"> </w:t>
+      </w:r>
+      <w:proofErr w:type="spellStart"/>
+      <w:r>
+        <w:t>óra</w:t>
+      </w:r>
+      <w:proofErr w:type="spellEnd"/>
+      <w:r>
+        <w:t>):</w:t>
       </w:r>
     </w:p>
     <w:p>
@@ -1497,107 +1563,79 @@
           <w:ilvl w:val="0"/>
           <w:numId w:val="1"/>
         </w:numPr>
-      </w:pPr>
-      <w:r>
-        <w:t>…</w:t>
-      </w:r>
-    </w:p>
-    <w:p>
-      <w:r>
-        <w:rPr>
-          <w:noProof/>
-        </w:rPr>
-        <w:pict w14:anchorId="12A56F94">
-          <v:rect id="_x0000_i1026" alt="" style="width:453.6pt;height:.05pt;mso-width-percent:0;mso-height-percent:0;mso-width-percent:0;mso-height-percent:0" o:hralign="center" o:hrstd="t" o:hr="t" fillcolor="#a0a0a0" stroked="f"/>
-        </w:pict>
-      </w:r>
-    </w:p>
-    <w:p>
-      <w:pPr>
-        <w:pStyle w:val="Cmsor4"/>
-      </w:pPr>
-      <w:bookmarkStart w:id="5" w:name="_6kw3bxvxrbz0" w:colFirst="0" w:colLast="0"/>
-      <w:bookmarkEnd w:id="5"/>
-      <w:proofErr w:type="spellStart"/>
-      <w:r>
-        <w:t>Csapattag</w:t>
-      </w:r>
-      <w:proofErr w:type="spellEnd"/>
-      <w:r>
-        <w:t xml:space="preserve"> 4 (</w:t>
-      </w:r>
-      <w:proofErr w:type="spellStart"/>
-      <w:r>
-        <w:rPr>
-          <w:color w:val="FF0000"/>
-        </w:rPr>
-        <w:t>Név</w:t>
-      </w:r>
-      <w:proofErr w:type="spellEnd"/>
-      <w:r>
+        <w:rPr>
+          <w:color w:val="FF0000"/>
+        </w:rPr>
+      </w:pPr>
+      <w:proofErr w:type="spellStart"/>
+      <w:r>
+        <w:rPr>
+          <w:color w:val="FF0000"/>
+        </w:rPr>
+        <w:t>Konkrét</w:t>
+      </w:r>
+      <w:proofErr w:type="spellEnd"/>
+      <w:r>
+        <w:rPr>
+          <w:color w:val="FF0000"/>
+        </w:rPr>
         <w:t xml:space="preserve">, </w:t>
       </w:r>
-      <w:r>
-        <w:rPr>
-          <w:color w:val="FF0000"/>
-        </w:rPr>
-        <w:t>NEPTUN</w:t>
-      </w:r>
-      <w:r>
-        <w:t xml:space="preserve">, </w:t>
-      </w:r>
-      <w:r>
-        <w:rPr>
-          <w:color w:val="FF0000"/>
-        </w:rPr>
-        <w:t>GitHub</w:t>
-      </w:r>
-      <w:r>
+      <w:proofErr w:type="spellStart"/>
+      <w:r>
+        <w:rPr>
+          <w:color w:val="FF0000"/>
+        </w:rPr>
+        <w:t>projekt-specifikus</w:t>
+      </w:r>
+      <w:proofErr w:type="spellEnd"/>
+      <w:r>
+        <w:rPr>
+          <w:color w:val="FF0000"/>
+        </w:rPr>
+        <w:t xml:space="preserve"> </w:t>
+      </w:r>
+      <w:proofErr w:type="spellStart"/>
+      <w:r>
+        <w:rPr>
+          <w:color w:val="FF0000"/>
+        </w:rPr>
+        <w:t>feladat</w:t>
+      </w:r>
+      <w:proofErr w:type="spellEnd"/>
+      <w:r>
+        <w:rPr>
+          <w:color w:val="FF0000"/>
+        </w:rPr>
+        <w:t xml:space="preserve"> (Z </w:t>
+      </w:r>
+      <w:proofErr w:type="spellStart"/>
+      <w:r>
+        <w:rPr>
+          <w:color w:val="FF0000"/>
+        </w:rPr>
+        <w:t>részfeladat</w:t>
+      </w:r>
+      <w:proofErr w:type="spellEnd"/>
+      <w:r>
+        <w:rPr>
+          <w:color w:val="FF0000"/>
+        </w:rPr>
+        <w:t xml:space="preserve"> </w:t>
+      </w:r>
+      <w:proofErr w:type="spellStart"/>
+      <w:r>
+        <w:rPr>
+          <w:color w:val="FF0000"/>
+        </w:rPr>
+        <w:t>ellenőrzése</w:t>
+      </w:r>
+      <w:proofErr w:type="spellEnd"/>
+      <w:r>
+        <w:rPr>
+          <w:color w:val="FF0000"/>
+        </w:rPr>
         <w:t>)</w:t>
-      </w:r>
-    </w:p>
-    <w:p>
-      <w:proofErr w:type="spellStart"/>
-      <w:r>
-        <w:rPr>
-          <w:color w:val="FF0000"/>
-        </w:rPr>
-        <w:t>Részfeladat</w:t>
-      </w:r>
-      <w:proofErr w:type="spellEnd"/>
-      <w:r>
-        <w:rPr>
-          <w:color w:val="FF0000"/>
-        </w:rPr>
-        <w:t xml:space="preserve"> 1</w:t>
-      </w:r>
-      <w:r>
-        <w:t xml:space="preserve"> (</w:t>
-      </w:r>
-      <w:proofErr w:type="spellStart"/>
-      <w:r>
-        <w:t>összesen</w:t>
-      </w:r>
-      <w:proofErr w:type="spellEnd"/>
-      <w:r>
-        <w:t xml:space="preserve"> kb. </w:t>
-      </w:r>
-      <w:r>
-        <w:rPr>
-          <w:color w:val="FF0000"/>
-        </w:rPr>
-        <w:t>X</w:t>
-      </w:r>
-      <w:r>
-        <w:t xml:space="preserve"> </w:t>
-      </w:r>
-      <w:proofErr w:type="spellStart"/>
-      <w:r>
-        <w:t>óra</w:t>
-      </w:r>
-      <w:proofErr w:type="spellEnd"/>
-      <w:r>
-        <w:t>):</w:t>
       </w:r>
     </w:p>
     <w:p>
@@ -1606,93 +1644,115 @@
           <w:ilvl w:val="0"/>
           <w:numId w:val="1"/>
         </w:numPr>
-        <w:rPr>
-          <w:color w:val="FF0000"/>
-        </w:rPr>
-      </w:pPr>
-      <w:proofErr w:type="spellStart"/>
-      <w:r>
-        <w:rPr>
-          <w:color w:val="FF0000"/>
-        </w:rPr>
-        <w:t>Konkrét</w:t>
-      </w:r>
-      <w:proofErr w:type="spellEnd"/>
-      <w:r>
-        <w:rPr>
-          <w:color w:val="FF0000"/>
-        </w:rPr>
+      </w:pPr>
+      <w:r>
+        <w:t>…</w:t>
+      </w:r>
+    </w:p>
+    <w:p>
+      <w:r>
+        <w:rPr>
+          <w:noProof/>
+        </w:rPr>
+        <w:pict w14:anchorId="12A56F94">
+          <v:rect id="_x0000_i1026" alt="" style="width:453.6pt;height:.05pt;mso-width-percent:0;mso-height-percent:0;mso-width-percent:0;mso-height-percent:0" o:hralign="center" o:hrstd="t" o:hr="t" fillcolor="#a0a0a0" stroked="f"/>
+        </w:pict>
+      </w:r>
+    </w:p>
+    <w:p>
+      <w:pPr>
+        <w:pStyle w:val="Cmsor4"/>
+      </w:pPr>
+      <w:bookmarkStart w:id="5" w:name="_6kw3bxvxrbz0" w:colFirst="0" w:colLast="0"/>
+      <w:bookmarkEnd w:id="5"/>
+      <w:proofErr w:type="spellStart"/>
+      <w:r>
+        <w:t>Csapatta</w:t>
+      </w:r>
+      <w:proofErr w:type="spellEnd"/>
+      <w:r>
+        <w:t>g</w:t>
+      </w:r>
+      <w:proofErr w:type="spellStart"/>
+      <w:r>
+        <w:t xml:space="preserve"> 4 </w:t>
+      </w:r>
+      <w:proofErr w:type="spellEnd"/>
+      <w:r>
+        <w:t>(</w:t>
+      </w:r>
+      <w:proofErr w:type="spellStart"/>
+      <w:r>
+        <w:rPr>
+          <w:color w:val="FF0000"/>
+        </w:rPr>
+        <w:t>Név</w:t>
+      </w:r>
+      <w:proofErr w:type="spellEnd"/>
+      <w:r>
         <w:t xml:space="preserve">, </w:t>
       </w:r>
-      <w:proofErr w:type="spellStart"/>
-      <w:r>
-        <w:rPr>
-          <w:color w:val="FF0000"/>
-        </w:rPr>
-        <w:t>projekt-specifikus</w:t>
-      </w:r>
-      <w:proofErr w:type="spellEnd"/>
-      <w:r>
-        <w:rPr>
-          <w:color w:val="FF0000"/>
-        </w:rPr>
-        <w:t xml:space="preserve"> </w:t>
-      </w:r>
-      <w:proofErr w:type="spellStart"/>
-      <w:r>
-        <w:rPr>
-          <w:color w:val="FF0000"/>
-        </w:rPr>
-        <w:t>feladat</w:t>
-      </w:r>
-      <w:proofErr w:type="spellEnd"/>
-      <w:r>
-        <w:rPr>
-          <w:color w:val="FF0000"/>
-        </w:rPr>
-        <w:t xml:space="preserve"> (X </w:t>
-      </w:r>
-      <w:proofErr w:type="spellStart"/>
-      <w:r>
-        <w:rPr>
-          <w:color w:val="FF0000"/>
-        </w:rPr>
-        <w:t>osztályhoz</w:t>
-      </w:r>
-      <w:proofErr w:type="spellEnd"/>
-      <w:r>
-        <w:rPr>
-          <w:color w:val="FF0000"/>
-        </w:rPr>
-        <w:t xml:space="preserve"> unit </w:t>
-      </w:r>
-      <w:proofErr w:type="spellStart"/>
-      <w:r>
-        <w:rPr>
-          <w:color w:val="FF0000"/>
-        </w:rPr>
-        <w:t>tesztek</w:t>
-      </w:r>
-      <w:proofErr w:type="spellEnd"/>
-      <w:r>
-        <w:rPr>
-          <w:color w:val="FF0000"/>
-        </w:rPr>
-        <w:t xml:space="preserve"> </w:t>
-      </w:r>
-      <w:proofErr w:type="spellStart"/>
-      <w:r>
-        <w:rPr>
-          <w:color w:val="FF0000"/>
-        </w:rPr>
-        <w:t>készítése</w:t>
-      </w:r>
-      <w:proofErr w:type="spellEnd"/>
-      <w:r>
-        <w:rPr>
-          <w:color w:val="FF0000"/>
-        </w:rPr>
+      <w:r>
+        <w:rPr>
+          <w:color w:val="FF0000"/>
+        </w:rPr>
+        <w:t>NEPTUN</w:t>
+      </w:r>
+      <w:r>
+        <w:t xml:space="preserve">, </w:t>
+      </w:r>
+      <w:r>
+        <w:rPr>
+          <w:color w:val="FF0000"/>
+        </w:rPr>
+        <w:t>GitHub</w:t>
+      </w:r>
+      <w:r>
         <w:t>)</w:t>
+      </w:r>
+    </w:p>
+    <w:p>
+      <w:proofErr w:type="spellStart"/>
+      <w:r>
+        <w:rPr>
+          <w:color w:val="FF0000"/>
+        </w:rPr>
+        <w:t>Részfeladat</w:t>
+      </w:r>
+      <w:proofErr w:type="spellEnd"/>
+      <w:r>
+        <w:rPr>
+          <w:color w:val="FF0000"/>
+        </w:rPr>
+        <w:t xml:space="preserve"> 1</w:t>
+      </w:r>
+      <w:r>
+        <w:t xml:space="preserve"> (</w:t>
+      </w:r>
+      <w:proofErr w:type="spellStart"/>
+      <w:r>
+        <w:t>összesen</w:t>
+      </w:r>
+      <w:proofErr w:type="spellEnd"/>
+      <w:r>
+        <w:t xml:space="preserve"> kb. </w:t>
+      </w:r>
+      <w:r>
+        <w:rPr>
+          <w:color w:val="FF0000"/>
+        </w:rPr>
+        <w:t>X</w:t>
+      </w:r>
+      <w:r>
+        <w:t xml:space="preserve"> </w:t>
+      </w:r>
+      <w:proofErr w:type="spellStart"/>
+      <w:r>
+        <w:t>óra</w:t>
+      </w:r>
+      <w:proofErr w:type="spellEnd"/>
+      <w:r>
+        <w:t>):</w:t>
       </w:r>
     </w:p>
     <w:p>
@@ -1705,60 +1765,89 @@
           <w:color w:val="FF0000"/>
         </w:rPr>
       </w:pPr>
-      <w:r>
-        <w:rPr>
-          <w:color w:val="FF0000"/>
-        </w:rPr>
-        <w:t>...</w:t>
-      </w:r>
-    </w:p>
-    <w:p>
-      <w:pPr>
-        <w:rPr>
-          <w:color w:val="FF0000"/>
-        </w:rPr>
-      </w:pPr>
-      <w:proofErr w:type="spellStart"/>
-      <w:r>
-        <w:rPr>
-          <w:color w:val="FF0000"/>
-        </w:rPr>
-        <w:t>Részfeladat</w:t>
-      </w:r>
-      <w:proofErr w:type="spellEnd"/>
-      <w:r>
-        <w:rPr>
-          <w:color w:val="FF0000"/>
-        </w:rPr>
-        <w:t xml:space="preserve"> 2</w:t>
-      </w:r>
-      <w:r>
-        <w:t xml:space="preserve"> (</w:t>
-      </w:r>
-      <w:proofErr w:type="spellStart"/>
-      <w:r>
-        <w:t>összesen</w:t>
-      </w:r>
-      <w:proofErr w:type="spellEnd"/>
-      <w:r>
-        <w:t xml:space="preserve"> kb. </w:t>
-      </w:r>
-      <w:r>
-        <w:rPr>
-          <w:color w:val="FF0000"/>
-        </w:rPr>
-        <w:t>X</w:t>
-      </w:r>
-      <w:r>
-        <w:t xml:space="preserve"> </w:t>
-      </w:r>
-      <w:proofErr w:type="spellStart"/>
-      <w:r>
-        <w:t>óra</w:t>
-      </w:r>
-      <w:proofErr w:type="spellEnd"/>
-      <w:r>
-        <w:t>):</w:t>
+      <w:proofErr w:type="spellStart"/>
+      <w:r>
+        <w:rPr>
+          <w:color w:val="FF0000"/>
+        </w:rPr>
+        <w:t>Konkrét</w:t>
+      </w:r>
+      <w:proofErr w:type="spellEnd"/>
+      <w:r>
+        <w:rPr>
+          <w:color w:val="FF0000"/>
+        </w:rPr>
+        <w:t xml:space="preserve">, </w:t>
+      </w:r>
+      <w:proofErr w:type="spellStart"/>
+      <w:r>
+        <w:rPr>
+          <w:color w:val="FF0000"/>
+        </w:rPr>
+        <w:t>projekt-specifikus</w:t>
+      </w:r>
+      <w:proofErr w:type="spellEnd"/>
+      <w:r>
+        <w:rPr>
+          <w:color w:val="FF0000"/>
+        </w:rPr>
+        <w:t xml:space="preserve"> </w:t>
+      </w:r>
+      <w:proofErr w:type="spellStart"/>
+      <w:r>
+        <w:rPr>
+          <w:color w:val="FF0000"/>
+        </w:rPr>
+        <w:t>feladat</w:t>
+      </w:r>
+      <w:proofErr w:type="spellEnd"/>
+      <w:r>
+        <w:rPr>
+          <w:color w:val="FF0000"/>
+        </w:rPr>
+        <w:t xml:space="preserve"> (X </w:t>
+      </w:r>
+      <w:proofErr w:type="spellStart"/>
+      <w:r>
+        <w:rPr>
+          <w:color w:val="FF0000"/>
+        </w:rPr>
+        <w:t>osztályhoz</w:t>
+      </w:r>
+      <w:proofErr w:type="spellEnd"/>
+      <w:r>
+        <w:rPr>
+          <w:color w:val="FF0000"/>
+        </w:rPr>
+        <w:t xml:space="preserve"> unit </w:t>
+      </w:r>
+      <w:proofErr w:type="spellStart"/>
+      <w:r>
+        <w:rPr>
+          <w:color w:val="FF0000"/>
+        </w:rPr>
+        <w:t>tesztek</w:t>
+      </w:r>
+      <w:proofErr w:type="spellEnd"/>
+      <w:r>
+        <w:rPr>
+          <w:color w:val="FF0000"/>
+        </w:rPr>
+        <w:t xml:space="preserve"> </w:t>
+      </w:r>
+      <w:proofErr w:type="spellStart"/>
+      <w:r>
+        <w:rPr>
+          <w:color w:val="FF0000"/>
+        </w:rPr>
+        <w:t>készítése</w:t>
+      </w:r>
+      <w:proofErr w:type="spellEnd"/>
+      <w:r>
+        <w:rPr>
+          <w:color w:val="FF0000"/>
+        </w:rPr>
+        <w:t>)</w:t>
       </w:r>
     </w:p>
     <w:p>
@@ -1771,75 +1860,61 @@
           <w:color w:val="FF0000"/>
         </w:rPr>
       </w:pPr>
-      <w:proofErr w:type="spellStart"/>
-      <w:r>
-        <w:rPr>
-          <w:color w:val="FF0000"/>
-        </w:rPr>
-        <w:t>Konkrét</w:t>
-      </w:r>
-      <w:proofErr w:type="spellEnd"/>
-      <w:r>
-        <w:rPr>
-          <w:color w:val="FF0000"/>
-        </w:rPr>
-        <w:t xml:space="preserve">, </w:t>
-      </w:r>
-      <w:proofErr w:type="spellStart"/>
-      <w:r>
-        <w:rPr>
-          <w:color w:val="FF0000"/>
-        </w:rPr>
-        <w:t>projekt-specifikus</w:t>
-      </w:r>
-      <w:proofErr w:type="spellEnd"/>
-      <w:r>
-        <w:rPr>
-          <w:color w:val="FF0000"/>
-        </w:rPr>
-        <w:t xml:space="preserve"> </w:t>
-      </w:r>
-      <w:proofErr w:type="spellStart"/>
-      <w:r>
-        <w:rPr>
-          <w:color w:val="FF0000"/>
-        </w:rPr>
-        <w:t>feladat</w:t>
-      </w:r>
-      <w:proofErr w:type="spellEnd"/>
-      <w:r>
-        <w:rPr>
-          <w:color w:val="FF0000"/>
-        </w:rPr>
-        <w:t xml:space="preserve"> (Z </w:t>
-      </w:r>
-      <w:proofErr w:type="spellStart"/>
-      <w:r>
-        <w:rPr>
-          <w:color w:val="FF0000"/>
-        </w:rPr>
-        <w:t>részfeladat</w:t>
-      </w:r>
-      <w:proofErr w:type="spellEnd"/>
-      <w:r>
-        <w:rPr>
-          <w:color w:val="FF0000"/>
-        </w:rPr>
-        <w:t xml:space="preserve"> </w:t>
-      </w:r>
-      <w:proofErr w:type="spellStart"/>
-      <w:r>
-        <w:rPr>
-          <w:color w:val="FF0000"/>
-        </w:rPr>
-        <w:t>ellenőrzése</w:t>
-      </w:r>
-      <w:proofErr w:type="spellEnd"/>
-      <w:r>
-        <w:rPr>
-          <w:color w:val="FF0000"/>
-        </w:rPr>
-        <w:t>)</w:t>
+      <w:r>
+        <w:rPr>
+          <w:color w:val="FF0000"/>
+        </w:rPr>
+        <w:t>...</w:t>
+      </w:r>
+    </w:p>
+    <w:p>
+      <w:pPr>
+        <w:rPr>
+          <w:color w:val="FF0000"/>
+        </w:rPr>
+      </w:pPr>
+      <w:proofErr w:type="spellStart"/>
+      <w:r>
+        <w:rPr>
+          <w:color w:val="FF0000"/>
+        </w:rPr>
+        <w:lastRenderedPageBreak/>
+        <w:t>Részfeladat</w:t>
+      </w:r>
+      <w:proofErr w:type="spellEnd"/>
+      <w:r>
+        <w:rPr>
+          <w:color w:val="FF0000"/>
+        </w:rPr>
+        <w:t xml:space="preserve"> 2</w:t>
+      </w:r>
+      <w:r>
+        <w:t xml:space="preserve"> (</w:t>
+      </w:r>
+      <w:proofErr w:type="spellStart"/>
+      <w:r>
+        <w:t>összesen</w:t>
+      </w:r>
+      <w:proofErr w:type="spellEnd"/>
+      <w:r>
+        <w:t xml:space="preserve"> kb. </w:t>
+      </w:r>
+      <w:r>
+        <w:rPr>
+          <w:color w:val="FF0000"/>
+        </w:rPr>
+        <w:t>X</w:t>
+      </w:r>
+      <w:r>
+        <w:t xml:space="preserve"> </w:t>
+      </w:r>
+      <w:proofErr w:type="spellStart"/>
+      <w:r>
+        <w:t>óra</w:t>
+      </w:r>
+      <w:proofErr w:type="spellEnd"/>
+      <w:r>
+        <w:t>):</w:t>
       </w:r>
     </w:p>
     <w:p>
@@ -1848,6 +1923,87 @@
           <w:ilvl w:val="0"/>
           <w:numId w:val="1"/>
         </w:numPr>
+        <w:rPr>
+          <w:color w:val="FF0000"/>
+        </w:rPr>
+      </w:pPr>
+      <w:proofErr w:type="spellStart"/>
+      <w:r>
+        <w:rPr>
+          <w:color w:val="FF0000"/>
+        </w:rPr>
+        <w:t>Konkrét</w:t>
+      </w:r>
+      <w:proofErr w:type="spellEnd"/>
+      <w:r>
+        <w:rPr>
+          <w:color w:val="FF0000"/>
+        </w:rPr>
+        <w:t xml:space="preserve">, </w:t>
+      </w:r>
+      <w:proofErr w:type="spellStart"/>
+      <w:r>
+        <w:rPr>
+          <w:color w:val="FF0000"/>
+        </w:rPr>
+        <w:t>projekt-specifikus</w:t>
+      </w:r>
+      <w:proofErr w:type="spellEnd"/>
+      <w:r>
+        <w:rPr>
+          <w:color w:val="FF0000"/>
+        </w:rPr>
+        <w:t xml:space="preserve"> </w:t>
+      </w:r>
+      <w:proofErr w:type="spellStart"/>
+      <w:r>
+        <w:rPr>
+          <w:color w:val="FF0000"/>
+        </w:rPr>
+        <w:t>feladat</w:t>
+      </w:r>
+      <w:proofErr w:type="spellEnd"/>
+      <w:r>
+        <w:rPr>
+          <w:color w:val="FF0000"/>
+        </w:rPr>
+        <w:t xml:space="preserve"> (Z </w:t>
+      </w:r>
+      <w:proofErr w:type="spellStart"/>
+      <w:r>
+        <w:rPr>
+          <w:color w:val="FF0000"/>
+        </w:rPr>
+        <w:t>részfeladat</w:t>
+      </w:r>
+      <w:proofErr w:type="spellEnd"/>
+      <w:r>
+        <w:rPr>
+          <w:color w:val="FF0000"/>
+        </w:rPr>
+        <w:t xml:space="preserve"> </w:t>
+      </w:r>
+      <w:proofErr w:type="spellStart"/>
+      <w:r>
+        <w:rPr>
+          <w:color w:val="FF0000"/>
+        </w:rPr>
+        <w:t>ellenőrzése</w:t>
+      </w:r>
+      <w:proofErr w:type="spellEnd"/>
+      <w:r>
+        <w:rPr>
+          <w:color w:val="FF0000"/>
+        </w:rPr>
+        <w:t>)</w:t>
+      </w:r>
+    </w:p>
+    <w:p>
+      <w:pPr>
+        <w:numPr>
+          <w:ilvl w:val="0"/>
+          <w:numId w:val="1"/>
+        </w:numPr>
       </w:pPr>
       <w:r>
         <w:t>…</w:t>
@@ -1910,7 +2066,6 @@
     </w:p>
     <w:p>
       <w:r>
-        <w:lastRenderedPageBreak/>
         <w:tab/>
       </w:r>
       <w:r>
@@ -2061,7 +2216,7 @@
   <w:abstractNum w:abstractNumId="1" w15:restartNumberingAfterBreak="0">
     <w:nsid w:val="4CAA6D68"/>
     <w:multiLevelType w:val="hybridMultilevel"/>
-    <w:tmpl w:val="170C6A44"/>
+    <w:tmpl w:val="6B701A14"/>
     <w:lvl w:ilvl="0" w:tplc="040E0001">
       <w:start w:val="1"/>
       <w:numFmt w:val="bullet"/>

</xml_diff>